<commit_message>
Modified Basic Scheduling to add Alphabet letters before each task
</commit_message>
<xml_diff>
--- a/Case Study Basic Scheduling.docx
+++ b/Case Study Basic Scheduling.docx
@@ -4,7 +4,7 @@
   <w:body>
     <w:p>
       <w:pPr>
-        <w:spacing w:before="150" w:after="450" w:line="240" w:lineRule="auto"/>
+        <w:spacing w:before="150" w:after="450" w:line="480" w:lineRule="auto"/>
         <w:outlineLvl w:val="1"/>
         <w:rPr>
           <w:rFonts w:ascii="Proxima" w:eastAsia="Times New Roman" w:hAnsi="Proxima" w:cs="Times New Roman"/>
@@ -51,6 +51,7 @@
           </w:tcPr>
           <w:p>
             <w:pPr>
+              <w:spacing w:line="480" w:lineRule="auto"/>
               <w:jc w:val="center"/>
               <w:rPr>
                 <w:rFonts w:asciiTheme="majorBidi" w:hAnsiTheme="majorBidi"/>
@@ -75,6 +76,7 @@
           </w:tcPr>
           <w:p>
             <w:pPr>
+              <w:spacing w:line="480" w:lineRule="auto"/>
               <w:jc w:val="center"/>
               <w:cnfStyle w:val="100000000000" w:firstRow="1" w:lastRow="0" w:firstColumn="0" w:lastColumn="0" w:oddVBand="0" w:evenVBand="0" w:oddHBand="0" w:evenHBand="0" w:firstRowFirstColumn="0" w:firstRowLastColumn="0" w:lastRowFirstColumn="0" w:lastRowLastColumn="0"/>
               <w:rPr>
@@ -100,6 +102,7 @@
           </w:tcPr>
           <w:p>
             <w:pPr>
+              <w:spacing w:line="480" w:lineRule="auto"/>
               <w:jc w:val="center"/>
               <w:cnfStyle w:val="100000000000" w:firstRow="1" w:lastRow="0" w:firstColumn="0" w:lastColumn="0" w:oddVBand="0" w:evenVBand="0" w:oddHBand="0" w:evenHBand="0" w:firstRowFirstColumn="0" w:firstRowLastColumn="0" w:lastRowFirstColumn="0" w:lastRowLastColumn="0"/>
               <w:rPr>
@@ -125,6 +128,7 @@
           </w:tcPr>
           <w:p>
             <w:pPr>
+              <w:spacing w:line="480" w:lineRule="auto"/>
               <w:jc w:val="center"/>
               <w:cnfStyle w:val="100000000000" w:firstRow="1" w:lastRow="0" w:firstColumn="0" w:lastColumn="0" w:oddVBand="0" w:evenVBand="0" w:oddHBand="0" w:evenHBand="0" w:firstRowFirstColumn="0" w:firstRowLastColumn="0" w:lastRowFirstColumn="0" w:lastRowLastColumn="0"/>
               <w:rPr>
@@ -156,13 +160,30 @@
           </w:tcPr>
           <w:p>
             <w:pPr>
-              <w:jc w:val="center"/>
-              <w:rPr>
-                <w:rFonts w:asciiTheme="majorBidi" w:hAnsiTheme="majorBidi"/>
-                <w:sz w:val="28"/>
-                <w:szCs w:val="28"/>
-              </w:rPr>
-            </w:pPr>
+              <w:spacing w:line="480" w:lineRule="auto"/>
+              <w:jc w:val="center"/>
+              <w:rPr>
+                <w:rFonts w:asciiTheme="majorBidi" w:hAnsiTheme="majorBidi"/>
+                <w:sz w:val="28"/>
+                <w:szCs w:val="28"/>
+              </w:rPr>
+            </w:pPr>
+            <w:r>
+              <w:rPr>
+                <w:rFonts w:asciiTheme="majorBidi" w:hAnsiTheme="majorBidi"/>
+                <w:sz w:val="28"/>
+                <w:szCs w:val="28"/>
+              </w:rPr>
+              <w:t>(A)</w:t>
+            </w:r>
+            <w:r>
+              <w:rPr>
+                <w:rFonts w:asciiTheme="majorBidi" w:hAnsiTheme="majorBidi"/>
+                <w:sz w:val="28"/>
+                <w:szCs w:val="28"/>
+              </w:rPr>
+              <w:t xml:space="preserve"> </w:t>
+            </w:r>
             <w:r>
               <w:rPr>
                 <w:rFonts w:asciiTheme="majorBidi" w:hAnsiTheme="majorBidi"/>
@@ -180,6 +201,7 @@
           </w:tcPr>
           <w:p>
             <w:pPr>
+              <w:spacing w:line="480" w:lineRule="auto"/>
               <w:jc w:val="center"/>
               <w:cnfStyle w:val="000000100000" w:firstRow="0" w:lastRow="0" w:firstColumn="0" w:lastColumn="0" w:oddVBand="0" w:evenVBand="0" w:oddHBand="1" w:evenHBand="0" w:firstRowFirstColumn="0" w:firstRowLastColumn="0" w:lastRowFirstColumn="0" w:lastRowLastColumn="0"/>
               <w:rPr>
@@ -205,6 +227,7 @@
           </w:tcPr>
           <w:p>
             <w:pPr>
+              <w:spacing w:line="480" w:lineRule="auto"/>
               <w:jc w:val="center"/>
               <w:cnfStyle w:val="000000100000" w:firstRow="0" w:lastRow="0" w:firstColumn="0" w:lastColumn="0" w:oddVBand="0" w:evenVBand="0" w:oddHBand="1" w:evenHBand="0" w:firstRowFirstColumn="0" w:firstRowLastColumn="0" w:lastRowFirstColumn="0" w:lastRowLastColumn="0"/>
               <w:rPr>
@@ -230,6 +253,7 @@
           </w:tcPr>
           <w:p>
             <w:pPr>
+              <w:spacing w:line="480" w:lineRule="auto"/>
               <w:jc w:val="center"/>
               <w:cnfStyle w:val="000000100000" w:firstRow="0" w:lastRow="0" w:firstColumn="0" w:lastColumn="0" w:oddVBand="0" w:evenVBand="0" w:oddHBand="1" w:evenHBand="0" w:firstRowFirstColumn="0" w:firstRowLastColumn="0" w:lastRowFirstColumn="0" w:lastRowLastColumn="0"/>
               <w:rPr>
@@ -258,13 +282,30 @@
           </w:tcPr>
           <w:p>
             <w:pPr>
-              <w:jc w:val="center"/>
-              <w:rPr>
-                <w:rFonts w:asciiTheme="majorBidi" w:hAnsiTheme="majorBidi"/>
-                <w:sz w:val="28"/>
-                <w:szCs w:val="28"/>
-              </w:rPr>
-            </w:pPr>
+              <w:spacing w:line="480" w:lineRule="auto"/>
+              <w:jc w:val="center"/>
+              <w:rPr>
+                <w:rFonts w:asciiTheme="majorBidi" w:hAnsiTheme="majorBidi"/>
+                <w:sz w:val="28"/>
+                <w:szCs w:val="28"/>
+              </w:rPr>
+            </w:pPr>
+            <w:r>
+              <w:rPr>
+                <w:rFonts w:asciiTheme="majorBidi" w:hAnsiTheme="majorBidi"/>
+                <w:sz w:val="28"/>
+                <w:szCs w:val="28"/>
+              </w:rPr>
+              <w:t>(B)</w:t>
+            </w:r>
+            <w:r>
+              <w:rPr>
+                <w:rFonts w:asciiTheme="majorBidi" w:hAnsiTheme="majorBidi"/>
+                <w:sz w:val="28"/>
+                <w:szCs w:val="28"/>
+              </w:rPr>
+              <w:t xml:space="preserve"> </w:t>
+            </w:r>
             <w:r>
               <w:rPr>
                 <w:rFonts w:asciiTheme="majorBidi" w:hAnsiTheme="majorBidi"/>
@@ -282,6 +323,7 @@
           </w:tcPr>
           <w:p>
             <w:pPr>
+              <w:spacing w:line="480" w:lineRule="auto"/>
               <w:jc w:val="center"/>
               <w:cnfStyle w:val="000000000000" w:firstRow="0" w:lastRow="0" w:firstColumn="0" w:lastColumn="0" w:oddVBand="0" w:evenVBand="0" w:oddHBand="0" w:evenHBand="0" w:firstRowFirstColumn="0" w:firstRowLastColumn="0" w:lastRowFirstColumn="0" w:lastRowLastColumn="0"/>
               <w:rPr>
@@ -307,6 +349,7 @@
           </w:tcPr>
           <w:p>
             <w:pPr>
+              <w:spacing w:line="480" w:lineRule="auto"/>
               <w:jc w:val="center"/>
               <w:cnfStyle w:val="000000000000" w:firstRow="0" w:lastRow="0" w:firstColumn="0" w:lastColumn="0" w:oddVBand="0" w:evenVBand="0" w:oddHBand="0" w:evenHBand="0" w:firstRowFirstColumn="0" w:firstRowLastColumn="0" w:lastRowFirstColumn="0" w:lastRowLastColumn="0"/>
               <w:rPr>
@@ -332,6 +375,7 @@
           </w:tcPr>
           <w:p>
             <w:pPr>
+              <w:spacing w:line="480" w:lineRule="auto"/>
               <w:jc w:val="center"/>
               <w:cnfStyle w:val="000000000000" w:firstRow="0" w:lastRow="0" w:firstColumn="0" w:lastColumn="0" w:oddVBand="0" w:evenVBand="0" w:oddHBand="0" w:evenHBand="0" w:firstRowFirstColumn="0" w:firstRowLastColumn="0" w:lastRowFirstColumn="0" w:lastRowLastColumn="0"/>
               <w:rPr>
@@ -363,13 +407,30 @@
           </w:tcPr>
           <w:p>
             <w:pPr>
-              <w:jc w:val="center"/>
-              <w:rPr>
-                <w:rFonts w:asciiTheme="majorBidi" w:hAnsiTheme="majorBidi"/>
-                <w:sz w:val="28"/>
-                <w:szCs w:val="28"/>
-              </w:rPr>
-            </w:pPr>
+              <w:spacing w:line="480" w:lineRule="auto"/>
+              <w:jc w:val="center"/>
+              <w:rPr>
+                <w:rFonts w:asciiTheme="majorBidi" w:hAnsiTheme="majorBidi"/>
+                <w:sz w:val="28"/>
+                <w:szCs w:val="28"/>
+              </w:rPr>
+            </w:pPr>
+            <w:r>
+              <w:rPr>
+                <w:rFonts w:asciiTheme="majorBidi" w:hAnsiTheme="majorBidi"/>
+                <w:sz w:val="28"/>
+                <w:szCs w:val="28"/>
+              </w:rPr>
+              <w:t>(C)</w:t>
+            </w:r>
+            <w:r>
+              <w:rPr>
+                <w:rFonts w:asciiTheme="majorBidi" w:hAnsiTheme="majorBidi"/>
+                <w:sz w:val="28"/>
+                <w:szCs w:val="28"/>
+              </w:rPr>
+              <w:t xml:space="preserve"> </w:t>
+            </w:r>
             <w:r>
               <w:rPr>
                 <w:rFonts w:asciiTheme="majorBidi" w:hAnsiTheme="majorBidi"/>
@@ -387,6 +448,7 @@
           </w:tcPr>
           <w:p>
             <w:pPr>
+              <w:spacing w:line="480" w:lineRule="auto"/>
               <w:jc w:val="center"/>
               <w:cnfStyle w:val="000000100000" w:firstRow="0" w:lastRow="0" w:firstColumn="0" w:lastColumn="0" w:oddVBand="0" w:evenVBand="0" w:oddHBand="1" w:evenHBand="0" w:firstRowFirstColumn="0" w:firstRowLastColumn="0" w:lastRowFirstColumn="0" w:lastRowLastColumn="0"/>
               <w:rPr>
@@ -412,6 +474,7 @@
           </w:tcPr>
           <w:p>
             <w:pPr>
+              <w:spacing w:line="480" w:lineRule="auto"/>
               <w:jc w:val="center"/>
               <w:cnfStyle w:val="000000100000" w:firstRow="0" w:lastRow="0" w:firstColumn="0" w:lastColumn="0" w:oddVBand="0" w:evenVBand="0" w:oddHBand="1" w:evenHBand="0" w:firstRowFirstColumn="0" w:firstRowLastColumn="0" w:lastRowFirstColumn="0" w:lastRowLastColumn="0"/>
               <w:rPr>
@@ -437,6 +500,7 @@
           </w:tcPr>
           <w:p>
             <w:pPr>
+              <w:spacing w:line="480" w:lineRule="auto"/>
               <w:jc w:val="center"/>
               <w:cnfStyle w:val="000000100000" w:firstRow="0" w:lastRow="0" w:firstColumn="0" w:lastColumn="0" w:oddVBand="0" w:evenVBand="0" w:oddHBand="1" w:evenHBand="0" w:firstRowFirstColumn="0" w:firstRowLastColumn="0" w:lastRowFirstColumn="0" w:lastRowLastColumn="0"/>
               <w:rPr>
@@ -465,13 +529,30 @@
           </w:tcPr>
           <w:p>
             <w:pPr>
-              <w:jc w:val="center"/>
-              <w:rPr>
-                <w:rFonts w:asciiTheme="majorBidi" w:hAnsiTheme="majorBidi"/>
-                <w:sz w:val="28"/>
-                <w:szCs w:val="28"/>
-              </w:rPr>
-            </w:pPr>
+              <w:spacing w:line="480" w:lineRule="auto"/>
+              <w:jc w:val="center"/>
+              <w:rPr>
+                <w:rFonts w:asciiTheme="majorBidi" w:hAnsiTheme="majorBidi"/>
+                <w:sz w:val="28"/>
+                <w:szCs w:val="28"/>
+              </w:rPr>
+            </w:pPr>
+            <w:r>
+              <w:rPr>
+                <w:rFonts w:asciiTheme="majorBidi" w:hAnsiTheme="majorBidi"/>
+                <w:sz w:val="28"/>
+                <w:szCs w:val="28"/>
+              </w:rPr>
+              <w:t>(D)</w:t>
+            </w:r>
+            <w:r>
+              <w:rPr>
+                <w:rFonts w:asciiTheme="majorBidi" w:hAnsiTheme="majorBidi"/>
+                <w:sz w:val="28"/>
+                <w:szCs w:val="28"/>
+              </w:rPr>
+              <w:t xml:space="preserve"> </w:t>
+            </w:r>
             <w:r>
               <w:rPr>
                 <w:rFonts w:asciiTheme="majorBidi" w:hAnsiTheme="majorBidi"/>
@@ -489,6 +570,7 @@
           </w:tcPr>
           <w:p>
             <w:pPr>
+              <w:spacing w:line="480" w:lineRule="auto"/>
               <w:jc w:val="center"/>
               <w:cnfStyle w:val="000000000000" w:firstRow="0" w:lastRow="0" w:firstColumn="0" w:lastColumn="0" w:oddVBand="0" w:evenVBand="0" w:oddHBand="0" w:evenHBand="0" w:firstRowFirstColumn="0" w:firstRowLastColumn="0" w:lastRowFirstColumn="0" w:lastRowLastColumn="0"/>
               <w:rPr>
@@ -514,6 +596,7 @@
           </w:tcPr>
           <w:p>
             <w:pPr>
+              <w:spacing w:line="480" w:lineRule="auto"/>
               <w:jc w:val="center"/>
               <w:cnfStyle w:val="000000000000" w:firstRow="0" w:lastRow="0" w:firstColumn="0" w:lastColumn="0" w:oddVBand="0" w:evenVBand="0" w:oddHBand="0" w:evenHBand="0" w:firstRowFirstColumn="0" w:firstRowLastColumn="0" w:lastRowFirstColumn="0" w:lastRowLastColumn="0"/>
               <w:rPr>
@@ -539,6 +622,7 @@
           </w:tcPr>
           <w:p>
             <w:pPr>
+              <w:spacing w:line="480" w:lineRule="auto"/>
               <w:jc w:val="center"/>
               <w:cnfStyle w:val="000000000000" w:firstRow="0" w:lastRow="0" w:firstColumn="0" w:lastColumn="0" w:oddVBand="0" w:evenVBand="0" w:oddHBand="0" w:evenHBand="0" w:firstRowFirstColumn="0" w:firstRowLastColumn="0" w:lastRowFirstColumn="0" w:lastRowLastColumn="0"/>
               <w:rPr>
@@ -570,13 +654,30 @@
           </w:tcPr>
           <w:p>
             <w:pPr>
-              <w:jc w:val="center"/>
-              <w:rPr>
-                <w:rFonts w:asciiTheme="majorBidi" w:hAnsiTheme="majorBidi"/>
-                <w:sz w:val="28"/>
-                <w:szCs w:val="28"/>
-              </w:rPr>
-            </w:pPr>
+              <w:spacing w:line="480" w:lineRule="auto"/>
+              <w:jc w:val="center"/>
+              <w:rPr>
+                <w:rFonts w:asciiTheme="majorBidi" w:hAnsiTheme="majorBidi"/>
+                <w:sz w:val="28"/>
+                <w:szCs w:val="28"/>
+              </w:rPr>
+            </w:pPr>
+            <w:r>
+              <w:rPr>
+                <w:rFonts w:asciiTheme="majorBidi" w:hAnsiTheme="majorBidi"/>
+                <w:sz w:val="28"/>
+                <w:szCs w:val="28"/>
+              </w:rPr>
+              <w:t>(E)</w:t>
+            </w:r>
+            <w:r>
+              <w:rPr>
+                <w:rFonts w:asciiTheme="majorBidi" w:hAnsiTheme="majorBidi"/>
+                <w:sz w:val="28"/>
+                <w:szCs w:val="28"/>
+              </w:rPr>
+              <w:t xml:space="preserve"> </w:t>
+            </w:r>
             <w:r>
               <w:rPr>
                 <w:rFonts w:asciiTheme="majorBidi" w:hAnsiTheme="majorBidi"/>
@@ -594,6 +695,7 @@
           </w:tcPr>
           <w:p>
             <w:pPr>
+              <w:spacing w:line="480" w:lineRule="auto"/>
               <w:jc w:val="center"/>
               <w:cnfStyle w:val="000000100000" w:firstRow="0" w:lastRow="0" w:firstColumn="0" w:lastColumn="0" w:oddVBand="0" w:evenVBand="0" w:oddHBand="1" w:evenHBand="0" w:firstRowFirstColumn="0" w:firstRowLastColumn="0" w:lastRowFirstColumn="0" w:lastRowLastColumn="0"/>
               <w:rPr>
@@ -619,6 +721,7 @@
           </w:tcPr>
           <w:p>
             <w:pPr>
+              <w:spacing w:line="480" w:lineRule="auto"/>
               <w:jc w:val="center"/>
               <w:cnfStyle w:val="000000100000" w:firstRow="0" w:lastRow="0" w:firstColumn="0" w:lastColumn="0" w:oddVBand="0" w:evenVBand="0" w:oddHBand="1" w:evenHBand="0" w:firstRowFirstColumn="0" w:firstRowLastColumn="0" w:lastRowFirstColumn="0" w:lastRowLastColumn="0"/>
               <w:rPr>
@@ -644,6 +747,7 @@
           </w:tcPr>
           <w:p>
             <w:pPr>
+              <w:spacing w:line="480" w:lineRule="auto"/>
               <w:jc w:val="center"/>
               <w:cnfStyle w:val="000000100000" w:firstRow="0" w:lastRow="0" w:firstColumn="0" w:lastColumn="0" w:oddVBand="0" w:evenVBand="0" w:oddHBand="1" w:evenHBand="0" w:firstRowFirstColumn="0" w:firstRowLastColumn="0" w:lastRowFirstColumn="0" w:lastRowLastColumn="0"/>
               <w:rPr>
@@ -672,13 +776,30 @@
           </w:tcPr>
           <w:p>
             <w:pPr>
-              <w:jc w:val="center"/>
-              <w:rPr>
-                <w:rFonts w:asciiTheme="majorBidi" w:hAnsiTheme="majorBidi"/>
-                <w:sz w:val="28"/>
-                <w:szCs w:val="28"/>
-              </w:rPr>
-            </w:pPr>
+              <w:spacing w:line="480" w:lineRule="auto"/>
+              <w:jc w:val="center"/>
+              <w:rPr>
+                <w:rFonts w:asciiTheme="majorBidi" w:hAnsiTheme="majorBidi"/>
+                <w:sz w:val="28"/>
+                <w:szCs w:val="28"/>
+              </w:rPr>
+            </w:pPr>
+            <w:r>
+              <w:rPr>
+                <w:rFonts w:asciiTheme="majorBidi" w:hAnsiTheme="majorBidi"/>
+                <w:sz w:val="28"/>
+                <w:szCs w:val="28"/>
+              </w:rPr>
+              <w:t>(F)</w:t>
+            </w:r>
+            <w:r>
+              <w:rPr>
+                <w:rFonts w:asciiTheme="majorBidi" w:hAnsiTheme="majorBidi"/>
+                <w:sz w:val="28"/>
+                <w:szCs w:val="28"/>
+              </w:rPr>
+              <w:t xml:space="preserve"> </w:t>
+            </w:r>
             <w:r>
               <w:rPr>
                 <w:rFonts w:asciiTheme="majorBidi" w:hAnsiTheme="majorBidi"/>
@@ -696,6 +817,7 @@
           </w:tcPr>
           <w:p>
             <w:pPr>
+              <w:spacing w:line="480" w:lineRule="auto"/>
               <w:jc w:val="center"/>
               <w:cnfStyle w:val="000000000000" w:firstRow="0" w:lastRow="0" w:firstColumn="0" w:lastColumn="0" w:oddVBand="0" w:evenVBand="0" w:oddHBand="0" w:evenHBand="0" w:firstRowFirstColumn="0" w:firstRowLastColumn="0" w:lastRowFirstColumn="0" w:lastRowLastColumn="0"/>
               <w:rPr>
@@ -721,6 +843,7 @@
           </w:tcPr>
           <w:p>
             <w:pPr>
+              <w:spacing w:line="480" w:lineRule="auto"/>
               <w:jc w:val="center"/>
               <w:cnfStyle w:val="000000000000" w:firstRow="0" w:lastRow="0" w:firstColumn="0" w:lastColumn="0" w:oddVBand="0" w:evenVBand="0" w:oddHBand="0" w:evenHBand="0" w:firstRowFirstColumn="0" w:firstRowLastColumn="0" w:lastRowFirstColumn="0" w:lastRowLastColumn="0"/>
               <w:rPr>
@@ -746,6 +869,7 @@
           </w:tcPr>
           <w:p>
             <w:pPr>
+              <w:spacing w:line="480" w:lineRule="auto"/>
               <w:jc w:val="center"/>
               <w:cnfStyle w:val="000000000000" w:firstRow="0" w:lastRow="0" w:firstColumn="0" w:lastColumn="0" w:oddVBand="0" w:evenVBand="0" w:oddHBand="0" w:evenHBand="0" w:firstRowFirstColumn="0" w:firstRowLastColumn="0" w:lastRowFirstColumn="0" w:lastRowLastColumn="0"/>
               <w:rPr>
@@ -777,13 +901,30 @@
           </w:tcPr>
           <w:p>
             <w:pPr>
-              <w:jc w:val="center"/>
-              <w:rPr>
-                <w:rFonts w:asciiTheme="majorBidi" w:hAnsiTheme="majorBidi"/>
-                <w:sz w:val="28"/>
-                <w:szCs w:val="28"/>
-              </w:rPr>
-            </w:pPr>
+              <w:spacing w:line="480" w:lineRule="auto"/>
+              <w:jc w:val="center"/>
+              <w:rPr>
+                <w:rFonts w:asciiTheme="majorBidi" w:hAnsiTheme="majorBidi"/>
+                <w:sz w:val="28"/>
+                <w:szCs w:val="28"/>
+              </w:rPr>
+            </w:pPr>
+            <w:r>
+              <w:rPr>
+                <w:rFonts w:asciiTheme="majorBidi" w:hAnsiTheme="majorBidi"/>
+                <w:sz w:val="28"/>
+                <w:szCs w:val="28"/>
+              </w:rPr>
+              <w:t>(G)</w:t>
+            </w:r>
+            <w:r>
+              <w:rPr>
+                <w:rFonts w:asciiTheme="majorBidi" w:hAnsiTheme="majorBidi"/>
+                <w:sz w:val="28"/>
+                <w:szCs w:val="28"/>
+              </w:rPr>
+              <w:t xml:space="preserve"> </w:t>
+            </w:r>
             <w:r>
               <w:rPr>
                 <w:rFonts w:asciiTheme="majorBidi" w:hAnsiTheme="majorBidi"/>
@@ -801,6 +942,7 @@
           </w:tcPr>
           <w:p>
             <w:pPr>
+              <w:spacing w:line="480" w:lineRule="auto"/>
               <w:jc w:val="center"/>
               <w:cnfStyle w:val="000000100000" w:firstRow="0" w:lastRow="0" w:firstColumn="0" w:lastColumn="0" w:oddVBand="0" w:evenVBand="0" w:oddHBand="1" w:evenHBand="0" w:firstRowFirstColumn="0" w:firstRowLastColumn="0" w:lastRowFirstColumn="0" w:lastRowLastColumn="0"/>
               <w:rPr>
@@ -826,6 +968,7 @@
           </w:tcPr>
           <w:p>
             <w:pPr>
+              <w:spacing w:line="480" w:lineRule="auto"/>
               <w:jc w:val="center"/>
               <w:cnfStyle w:val="000000100000" w:firstRow="0" w:lastRow="0" w:firstColumn="0" w:lastColumn="0" w:oddVBand="0" w:evenVBand="0" w:oddHBand="1" w:evenHBand="0" w:firstRowFirstColumn="0" w:firstRowLastColumn="0" w:lastRowFirstColumn="0" w:lastRowLastColumn="0"/>
               <w:rPr>
@@ -840,7 +983,16 @@
                 <w:sz w:val="28"/>
                 <w:szCs w:val="28"/>
               </w:rPr>
-              <w:t>Project Management, Use Cases, ERD Diagrams</w:t>
+              <w:t xml:space="preserve">Project Management, Use </w:t>
+            </w:r>
+            <w:r>
+              <w:rPr>
+                <w:rFonts w:asciiTheme="majorBidi" w:hAnsiTheme="majorBidi" w:cstheme="majorBidi"/>
+                <w:sz w:val="28"/>
+                <w:szCs w:val="28"/>
+              </w:rPr>
+              <w:lastRenderedPageBreak/>
+              <w:t>Cases, ERD Diagrams</w:t>
             </w:r>
           </w:p>
         </w:tc>
@@ -851,6 +1003,7 @@
           </w:tcPr>
           <w:p>
             <w:pPr>
+              <w:spacing w:line="480" w:lineRule="auto"/>
               <w:jc w:val="center"/>
               <w:cnfStyle w:val="000000100000" w:firstRow="0" w:lastRow="0" w:firstColumn="0" w:lastColumn="0" w:oddVBand="0" w:evenVBand="0" w:oddHBand="1" w:evenHBand="0" w:firstRowFirstColumn="0" w:firstRowLastColumn="0" w:lastRowFirstColumn="0" w:lastRowLastColumn="0"/>
               <w:rPr>
@@ -865,6 +1018,7 @@
                 <w:sz w:val="28"/>
                 <w:szCs w:val="28"/>
               </w:rPr>
+              <w:lastRenderedPageBreak/>
               <w:t>-</w:t>
             </w:r>
           </w:p>
@@ -879,13 +1033,30 @@
           </w:tcPr>
           <w:p>
             <w:pPr>
-              <w:jc w:val="center"/>
-              <w:rPr>
-                <w:rFonts w:asciiTheme="majorBidi" w:hAnsiTheme="majorBidi"/>
-                <w:sz w:val="28"/>
-                <w:szCs w:val="28"/>
-              </w:rPr>
-            </w:pPr>
+              <w:spacing w:line="480" w:lineRule="auto"/>
+              <w:jc w:val="center"/>
+              <w:rPr>
+                <w:rFonts w:asciiTheme="majorBidi" w:hAnsiTheme="majorBidi"/>
+                <w:sz w:val="28"/>
+                <w:szCs w:val="28"/>
+              </w:rPr>
+            </w:pPr>
+            <w:r>
+              <w:rPr>
+                <w:rFonts w:asciiTheme="majorBidi" w:hAnsiTheme="majorBidi"/>
+                <w:sz w:val="28"/>
+                <w:szCs w:val="28"/>
+              </w:rPr>
+              <w:t>(H)</w:t>
+            </w:r>
+            <w:r>
+              <w:rPr>
+                <w:rFonts w:asciiTheme="majorBidi" w:hAnsiTheme="majorBidi"/>
+                <w:sz w:val="28"/>
+                <w:szCs w:val="28"/>
+              </w:rPr>
+              <w:t xml:space="preserve"> </w:t>
+            </w:r>
             <w:r>
               <w:rPr>
                 <w:rFonts w:asciiTheme="majorBidi" w:hAnsiTheme="majorBidi"/>
@@ -903,6 +1074,7 @@
           </w:tcPr>
           <w:p>
             <w:pPr>
+              <w:spacing w:line="480" w:lineRule="auto"/>
               <w:jc w:val="center"/>
               <w:cnfStyle w:val="000000000000" w:firstRow="0" w:lastRow="0" w:firstColumn="0" w:lastColumn="0" w:oddVBand="0" w:evenVBand="0" w:oddHBand="0" w:evenHBand="0" w:firstRowFirstColumn="0" w:firstRowLastColumn="0" w:lastRowFirstColumn="0" w:lastRowLastColumn="0"/>
               <w:rPr>
@@ -928,6 +1100,7 @@
           </w:tcPr>
           <w:p>
             <w:pPr>
+              <w:spacing w:line="480" w:lineRule="auto"/>
               <w:jc w:val="center"/>
               <w:cnfStyle w:val="000000000000" w:firstRow="0" w:lastRow="0" w:firstColumn="0" w:lastColumn="0" w:oddVBand="0" w:evenVBand="0" w:oddHBand="0" w:evenHBand="0" w:firstRowFirstColumn="0" w:firstRowLastColumn="0" w:lastRowFirstColumn="0" w:lastRowLastColumn="0"/>
               <w:rPr>
@@ -953,6 +1126,7 @@
           </w:tcPr>
           <w:p>
             <w:pPr>
+              <w:spacing w:line="480" w:lineRule="auto"/>
               <w:jc w:val="center"/>
               <w:cnfStyle w:val="000000000000" w:firstRow="0" w:lastRow="0" w:firstColumn="0" w:lastColumn="0" w:oddVBand="0" w:evenVBand="0" w:oddHBand="0" w:evenHBand="0" w:firstRowFirstColumn="0" w:firstRowLastColumn="0" w:lastRowFirstColumn="0" w:lastRowLastColumn="0"/>
               <w:rPr>
@@ -984,13 +1158,30 @@
           </w:tcPr>
           <w:p>
             <w:pPr>
-              <w:jc w:val="center"/>
-              <w:rPr>
-                <w:rFonts w:asciiTheme="majorBidi" w:hAnsiTheme="majorBidi"/>
-                <w:sz w:val="28"/>
-                <w:szCs w:val="28"/>
-              </w:rPr>
-            </w:pPr>
+              <w:spacing w:line="480" w:lineRule="auto"/>
+              <w:jc w:val="center"/>
+              <w:rPr>
+                <w:rFonts w:asciiTheme="majorBidi" w:hAnsiTheme="majorBidi"/>
+                <w:sz w:val="28"/>
+                <w:szCs w:val="28"/>
+              </w:rPr>
+            </w:pPr>
+            <w:r>
+              <w:rPr>
+                <w:rFonts w:asciiTheme="majorBidi" w:hAnsiTheme="majorBidi"/>
+                <w:sz w:val="28"/>
+                <w:szCs w:val="28"/>
+              </w:rPr>
+              <w:t>(I)</w:t>
+            </w:r>
+            <w:r>
+              <w:rPr>
+                <w:rFonts w:asciiTheme="majorBidi" w:hAnsiTheme="majorBidi"/>
+                <w:sz w:val="28"/>
+                <w:szCs w:val="28"/>
+              </w:rPr>
+              <w:t xml:space="preserve"> </w:t>
+            </w:r>
             <w:r>
               <w:rPr>
                 <w:rFonts w:asciiTheme="majorBidi" w:hAnsiTheme="majorBidi"/>
@@ -1008,6 +1199,7 @@
           </w:tcPr>
           <w:p>
             <w:pPr>
+              <w:spacing w:line="480" w:lineRule="auto"/>
               <w:jc w:val="center"/>
               <w:cnfStyle w:val="000000100000" w:firstRow="0" w:lastRow="0" w:firstColumn="0" w:lastColumn="0" w:oddVBand="0" w:evenVBand="0" w:oddHBand="1" w:evenHBand="0" w:firstRowFirstColumn="0" w:firstRowLastColumn="0" w:lastRowFirstColumn="0" w:lastRowLastColumn="0"/>
               <w:rPr>
@@ -1033,6 +1225,7 @@
           </w:tcPr>
           <w:p>
             <w:pPr>
+              <w:spacing w:line="480" w:lineRule="auto"/>
               <w:jc w:val="center"/>
               <w:cnfStyle w:val="000000100000" w:firstRow="0" w:lastRow="0" w:firstColumn="0" w:lastColumn="0" w:oddVBand="0" w:evenVBand="0" w:oddHBand="1" w:evenHBand="0" w:firstRowFirstColumn="0" w:firstRowLastColumn="0" w:lastRowFirstColumn="0" w:lastRowLastColumn="0"/>
               <w:rPr>
@@ -1058,6 +1251,7 @@
           </w:tcPr>
           <w:p>
             <w:pPr>
+              <w:spacing w:line="480" w:lineRule="auto"/>
               <w:jc w:val="center"/>
               <w:cnfStyle w:val="000000100000" w:firstRow="0" w:lastRow="0" w:firstColumn="0" w:lastColumn="0" w:oddVBand="0" w:evenVBand="0" w:oddHBand="1" w:evenHBand="0" w:firstRowFirstColumn="0" w:firstRowLastColumn="0" w:lastRowFirstColumn="0" w:lastRowLastColumn="0"/>
               <w:rPr>
@@ -1086,13 +1280,30 @@
           </w:tcPr>
           <w:p>
             <w:pPr>
-              <w:jc w:val="center"/>
-              <w:rPr>
-                <w:rFonts w:asciiTheme="majorBidi" w:hAnsiTheme="majorBidi"/>
-                <w:sz w:val="28"/>
-                <w:szCs w:val="28"/>
-              </w:rPr>
-            </w:pPr>
+              <w:spacing w:line="480" w:lineRule="auto"/>
+              <w:jc w:val="center"/>
+              <w:rPr>
+                <w:rFonts w:asciiTheme="majorBidi" w:hAnsiTheme="majorBidi"/>
+                <w:sz w:val="28"/>
+                <w:szCs w:val="28"/>
+              </w:rPr>
+            </w:pPr>
+            <w:r>
+              <w:rPr>
+                <w:rFonts w:asciiTheme="majorBidi" w:hAnsiTheme="majorBidi"/>
+                <w:sz w:val="28"/>
+                <w:szCs w:val="28"/>
+              </w:rPr>
+              <w:t>(J)</w:t>
+            </w:r>
+            <w:r>
+              <w:rPr>
+                <w:rFonts w:asciiTheme="majorBidi" w:hAnsiTheme="majorBidi"/>
+                <w:sz w:val="28"/>
+                <w:szCs w:val="28"/>
+              </w:rPr>
+              <w:t xml:space="preserve"> </w:t>
+            </w:r>
             <w:r>
               <w:rPr>
                 <w:rFonts w:asciiTheme="majorBidi" w:hAnsiTheme="majorBidi"/>
@@ -1110,6 +1321,7 @@
           </w:tcPr>
           <w:p>
             <w:pPr>
+              <w:spacing w:line="480" w:lineRule="auto"/>
               <w:jc w:val="center"/>
               <w:cnfStyle w:val="000000000000" w:firstRow="0" w:lastRow="0" w:firstColumn="0" w:lastColumn="0" w:oddVBand="0" w:evenVBand="0" w:oddHBand="0" w:evenHBand="0" w:firstRowFirstColumn="0" w:firstRowLastColumn="0" w:lastRowFirstColumn="0" w:lastRowLastColumn="0"/>
               <w:rPr>
@@ -1135,6 +1347,7 @@
           </w:tcPr>
           <w:p>
             <w:pPr>
+              <w:spacing w:line="480" w:lineRule="auto"/>
               <w:jc w:val="center"/>
               <w:cnfStyle w:val="000000000000" w:firstRow="0" w:lastRow="0" w:firstColumn="0" w:lastColumn="0" w:oddVBand="0" w:evenVBand="0" w:oddHBand="0" w:evenHBand="0" w:firstRowFirstColumn="0" w:firstRowLastColumn="0" w:lastRowFirstColumn="0" w:lastRowLastColumn="0"/>
               <w:rPr>
@@ -1160,6 +1373,7 @@
           </w:tcPr>
           <w:p>
             <w:pPr>
+              <w:spacing w:line="480" w:lineRule="auto"/>
               <w:jc w:val="center"/>
               <w:cnfStyle w:val="000000000000" w:firstRow="0" w:lastRow="0" w:firstColumn="0" w:lastColumn="0" w:oddVBand="0" w:evenVBand="0" w:oddHBand="0" w:evenHBand="0" w:firstRowFirstColumn="0" w:firstRowLastColumn="0" w:lastRowFirstColumn="0" w:lastRowLastColumn="0"/>
               <w:rPr>
@@ -1191,13 +1405,30 @@
           </w:tcPr>
           <w:p>
             <w:pPr>
-              <w:jc w:val="center"/>
-              <w:rPr>
-                <w:rFonts w:asciiTheme="majorBidi" w:hAnsiTheme="majorBidi"/>
-                <w:sz w:val="28"/>
-                <w:szCs w:val="28"/>
-              </w:rPr>
-            </w:pPr>
+              <w:spacing w:line="480" w:lineRule="auto"/>
+              <w:jc w:val="center"/>
+              <w:rPr>
+                <w:rFonts w:asciiTheme="majorBidi" w:hAnsiTheme="majorBidi"/>
+                <w:sz w:val="28"/>
+                <w:szCs w:val="28"/>
+              </w:rPr>
+            </w:pPr>
+            <w:r>
+              <w:rPr>
+                <w:rFonts w:asciiTheme="majorBidi" w:hAnsiTheme="majorBidi"/>
+                <w:sz w:val="28"/>
+                <w:szCs w:val="28"/>
+              </w:rPr>
+              <w:t>(K)</w:t>
+            </w:r>
+            <w:r>
+              <w:rPr>
+                <w:rFonts w:asciiTheme="majorBidi" w:hAnsiTheme="majorBidi"/>
+                <w:sz w:val="28"/>
+                <w:szCs w:val="28"/>
+              </w:rPr>
+              <w:t xml:space="preserve"> </w:t>
+            </w:r>
             <w:r>
               <w:rPr>
                 <w:rFonts w:asciiTheme="majorBidi" w:hAnsiTheme="majorBidi"/>
@@ -1215,6 +1446,7 @@
           </w:tcPr>
           <w:p>
             <w:pPr>
+              <w:spacing w:line="480" w:lineRule="auto"/>
               <w:jc w:val="center"/>
               <w:cnfStyle w:val="000000100000" w:firstRow="0" w:lastRow="0" w:firstColumn="0" w:lastColumn="0" w:oddVBand="0" w:evenVBand="0" w:oddHBand="1" w:evenHBand="0" w:firstRowFirstColumn="0" w:firstRowLastColumn="0" w:lastRowFirstColumn="0" w:lastRowLastColumn="0"/>
               <w:rPr>
@@ -1240,6 +1472,7 @@
           </w:tcPr>
           <w:p>
             <w:pPr>
+              <w:spacing w:line="480" w:lineRule="auto"/>
               <w:jc w:val="center"/>
               <w:cnfStyle w:val="000000100000" w:firstRow="0" w:lastRow="0" w:firstColumn="0" w:lastColumn="0" w:oddVBand="0" w:evenVBand="0" w:oddHBand="1" w:evenHBand="0" w:firstRowFirstColumn="0" w:firstRowLastColumn="0" w:lastRowFirstColumn="0" w:lastRowLastColumn="0"/>
               <w:rPr>
@@ -1265,6 +1498,7 @@
           </w:tcPr>
           <w:p>
             <w:pPr>
+              <w:spacing w:line="480" w:lineRule="auto"/>
               <w:jc w:val="center"/>
               <w:cnfStyle w:val="000000100000" w:firstRow="0" w:lastRow="0" w:firstColumn="0" w:lastColumn="0" w:oddVBand="0" w:evenVBand="0" w:oddHBand="1" w:evenHBand="0" w:firstRowFirstColumn="0" w:firstRowLastColumn="0" w:lastRowFirstColumn="0" w:lastRowLastColumn="0"/>
               <w:rPr>
@@ -1293,13 +1527,30 @@
           </w:tcPr>
           <w:p>
             <w:pPr>
-              <w:jc w:val="center"/>
-              <w:rPr>
-                <w:rFonts w:asciiTheme="majorBidi" w:hAnsiTheme="majorBidi"/>
-                <w:sz w:val="28"/>
-                <w:szCs w:val="28"/>
-              </w:rPr>
-            </w:pPr>
+              <w:spacing w:line="480" w:lineRule="auto"/>
+              <w:jc w:val="center"/>
+              <w:rPr>
+                <w:rFonts w:asciiTheme="majorBidi" w:hAnsiTheme="majorBidi"/>
+                <w:sz w:val="28"/>
+                <w:szCs w:val="28"/>
+              </w:rPr>
+            </w:pPr>
+            <w:r>
+              <w:rPr>
+                <w:rFonts w:asciiTheme="majorBidi" w:hAnsiTheme="majorBidi"/>
+                <w:sz w:val="28"/>
+                <w:szCs w:val="28"/>
+              </w:rPr>
+              <w:t>(L)</w:t>
+            </w:r>
+            <w:r>
+              <w:rPr>
+                <w:rFonts w:asciiTheme="majorBidi" w:hAnsiTheme="majorBidi"/>
+                <w:sz w:val="28"/>
+                <w:szCs w:val="28"/>
+              </w:rPr>
+              <w:t xml:space="preserve"> </w:t>
+            </w:r>
             <w:r>
               <w:rPr>
                 <w:rFonts w:asciiTheme="majorBidi" w:hAnsiTheme="majorBidi"/>
@@ -1317,6 +1568,7 @@
           </w:tcPr>
           <w:p>
             <w:pPr>
+              <w:spacing w:line="480" w:lineRule="auto"/>
               <w:jc w:val="center"/>
               <w:cnfStyle w:val="000000000000" w:firstRow="0" w:lastRow="0" w:firstColumn="0" w:lastColumn="0" w:oddVBand="0" w:evenVBand="0" w:oddHBand="0" w:evenHBand="0" w:firstRowFirstColumn="0" w:firstRowLastColumn="0" w:lastRowFirstColumn="0" w:lastRowLastColumn="0"/>
               <w:rPr>
@@ -1342,6 +1594,7 @@
           </w:tcPr>
           <w:p>
             <w:pPr>
+              <w:spacing w:line="480" w:lineRule="auto"/>
               <w:jc w:val="center"/>
               <w:cnfStyle w:val="000000000000" w:firstRow="0" w:lastRow="0" w:firstColumn="0" w:lastColumn="0" w:oddVBand="0" w:evenVBand="0" w:oddHBand="0" w:evenHBand="0" w:firstRowFirstColumn="0" w:firstRowLastColumn="0" w:lastRowFirstColumn="0" w:lastRowLastColumn="0"/>
               <w:rPr>
@@ -1367,6 +1620,7 @@
           </w:tcPr>
           <w:p>
             <w:pPr>
+              <w:spacing w:line="480" w:lineRule="auto"/>
               <w:jc w:val="center"/>
               <w:cnfStyle w:val="000000000000" w:firstRow="0" w:lastRow="0" w:firstColumn="0" w:lastColumn="0" w:oddVBand="0" w:evenVBand="0" w:oddHBand="0" w:evenHBand="0" w:firstRowFirstColumn="0" w:firstRowLastColumn="0" w:lastRowFirstColumn="0" w:lastRowLastColumn="0"/>
               <w:rPr>
@@ -1398,13 +1652,30 @@
           </w:tcPr>
           <w:p>
             <w:pPr>
-              <w:jc w:val="center"/>
-              <w:rPr>
-                <w:rFonts w:asciiTheme="majorBidi" w:hAnsiTheme="majorBidi"/>
-                <w:sz w:val="28"/>
-                <w:szCs w:val="28"/>
-              </w:rPr>
-            </w:pPr>
+              <w:spacing w:line="480" w:lineRule="auto"/>
+              <w:jc w:val="center"/>
+              <w:rPr>
+                <w:rFonts w:asciiTheme="majorBidi" w:hAnsiTheme="majorBidi"/>
+                <w:sz w:val="28"/>
+                <w:szCs w:val="28"/>
+              </w:rPr>
+            </w:pPr>
+            <w:r>
+              <w:rPr>
+                <w:rFonts w:asciiTheme="majorBidi" w:hAnsiTheme="majorBidi"/>
+                <w:sz w:val="28"/>
+                <w:szCs w:val="28"/>
+              </w:rPr>
+              <w:t>(M)</w:t>
+            </w:r>
+            <w:r>
+              <w:rPr>
+                <w:rFonts w:asciiTheme="majorBidi" w:hAnsiTheme="majorBidi"/>
+                <w:sz w:val="28"/>
+                <w:szCs w:val="28"/>
+              </w:rPr>
+              <w:t xml:space="preserve"> </w:t>
+            </w:r>
             <w:r>
               <w:rPr>
                 <w:rFonts w:asciiTheme="majorBidi" w:hAnsiTheme="majorBidi"/>
@@ -1422,6 +1693,7 @@
           </w:tcPr>
           <w:p>
             <w:pPr>
+              <w:spacing w:line="480" w:lineRule="auto"/>
               <w:jc w:val="center"/>
               <w:cnfStyle w:val="000000100000" w:firstRow="0" w:lastRow="0" w:firstColumn="0" w:lastColumn="0" w:oddVBand="0" w:evenVBand="0" w:oddHBand="1" w:evenHBand="0" w:firstRowFirstColumn="0" w:firstRowLastColumn="0" w:lastRowFirstColumn="0" w:lastRowLastColumn="0"/>
               <w:rPr>
@@ -1447,6 +1719,7 @@
           </w:tcPr>
           <w:p>
             <w:pPr>
+              <w:spacing w:line="480" w:lineRule="auto"/>
               <w:jc w:val="center"/>
               <w:cnfStyle w:val="000000100000" w:firstRow="0" w:lastRow="0" w:firstColumn="0" w:lastColumn="0" w:oddVBand="0" w:evenVBand="0" w:oddHBand="1" w:evenHBand="0" w:firstRowFirstColumn="0" w:firstRowLastColumn="0" w:lastRowFirstColumn="0" w:lastRowLastColumn="0"/>
               <w:rPr>
@@ -1481,6 +1754,7 @@
           </w:tcPr>
           <w:p>
             <w:pPr>
+              <w:spacing w:line="480" w:lineRule="auto"/>
               <w:jc w:val="center"/>
               <w:cnfStyle w:val="000000100000" w:firstRow="0" w:lastRow="0" w:firstColumn="0" w:lastColumn="0" w:oddVBand="0" w:evenVBand="0" w:oddHBand="1" w:evenHBand="0" w:firstRowFirstColumn="0" w:firstRowLastColumn="0" w:lastRowFirstColumn="0" w:lastRowLastColumn="0"/>
               <w:rPr>
@@ -1510,13 +1784,30 @@
           </w:tcPr>
           <w:p>
             <w:pPr>
-              <w:jc w:val="center"/>
-              <w:rPr>
-                <w:rFonts w:asciiTheme="majorBidi" w:hAnsiTheme="majorBidi"/>
-                <w:sz w:val="28"/>
-                <w:szCs w:val="28"/>
-              </w:rPr>
-            </w:pPr>
+              <w:spacing w:line="480" w:lineRule="auto"/>
+              <w:jc w:val="center"/>
+              <w:rPr>
+                <w:rFonts w:asciiTheme="majorBidi" w:hAnsiTheme="majorBidi"/>
+                <w:sz w:val="28"/>
+                <w:szCs w:val="28"/>
+              </w:rPr>
+            </w:pPr>
+            <w:r>
+              <w:rPr>
+                <w:rFonts w:asciiTheme="majorBidi" w:hAnsiTheme="majorBidi"/>
+                <w:sz w:val="28"/>
+                <w:szCs w:val="28"/>
+              </w:rPr>
+              <w:t>(N)</w:t>
+            </w:r>
+            <w:r>
+              <w:rPr>
+                <w:rFonts w:asciiTheme="majorBidi" w:hAnsiTheme="majorBidi"/>
+                <w:sz w:val="28"/>
+                <w:szCs w:val="28"/>
+              </w:rPr>
+              <w:t xml:space="preserve"> </w:t>
+            </w:r>
             <w:r>
               <w:rPr>
                 <w:rFonts w:asciiTheme="majorBidi" w:hAnsiTheme="majorBidi"/>
@@ -1534,6 +1825,7 @@
           </w:tcPr>
           <w:p>
             <w:pPr>
+              <w:spacing w:line="480" w:lineRule="auto"/>
               <w:jc w:val="center"/>
               <w:cnfStyle w:val="000000000000" w:firstRow="0" w:lastRow="0" w:firstColumn="0" w:lastColumn="0" w:oddVBand="0" w:evenVBand="0" w:oddHBand="0" w:evenHBand="0" w:firstRowFirstColumn="0" w:firstRowLastColumn="0" w:lastRowFirstColumn="0" w:lastRowLastColumn="0"/>
               <w:rPr>
@@ -1559,6 +1851,7 @@
           </w:tcPr>
           <w:p>
             <w:pPr>
+              <w:spacing w:line="480" w:lineRule="auto"/>
               <w:jc w:val="center"/>
               <w:cnfStyle w:val="000000000000" w:firstRow="0" w:lastRow="0" w:firstColumn="0" w:lastColumn="0" w:oddVBand="0" w:evenVBand="0" w:oddHBand="0" w:evenHBand="0" w:firstRowFirstColumn="0" w:firstRowLastColumn="0" w:lastRowFirstColumn="0" w:lastRowLastColumn="0"/>
               <w:rPr>
@@ -1584,6 +1877,7 @@
           </w:tcPr>
           <w:p>
             <w:pPr>
+              <w:spacing w:line="480" w:lineRule="auto"/>
               <w:jc w:val="center"/>
               <w:cnfStyle w:val="000000000000" w:firstRow="0" w:lastRow="0" w:firstColumn="0" w:lastColumn="0" w:oddVBand="0" w:evenVBand="0" w:oddHBand="0" w:evenHBand="0" w:firstRowFirstColumn="0" w:firstRowLastColumn="0" w:lastRowFirstColumn="0" w:lastRowLastColumn="0"/>
               <w:rPr>
@@ -1615,13 +1909,30 @@
           </w:tcPr>
           <w:p>
             <w:pPr>
-              <w:jc w:val="center"/>
-              <w:rPr>
-                <w:rFonts w:asciiTheme="majorBidi" w:hAnsiTheme="majorBidi"/>
-                <w:sz w:val="28"/>
-                <w:szCs w:val="28"/>
-              </w:rPr>
-            </w:pPr>
+              <w:spacing w:line="480" w:lineRule="auto"/>
+              <w:jc w:val="center"/>
+              <w:rPr>
+                <w:rFonts w:asciiTheme="majorBidi" w:hAnsiTheme="majorBidi"/>
+                <w:sz w:val="28"/>
+                <w:szCs w:val="28"/>
+              </w:rPr>
+            </w:pPr>
+            <w:r>
+              <w:rPr>
+                <w:rFonts w:asciiTheme="majorBidi" w:hAnsiTheme="majorBidi"/>
+                <w:sz w:val="28"/>
+                <w:szCs w:val="28"/>
+              </w:rPr>
+              <w:t>(O)</w:t>
+            </w:r>
+            <w:r>
+              <w:rPr>
+                <w:rFonts w:asciiTheme="majorBidi" w:hAnsiTheme="majorBidi"/>
+                <w:sz w:val="28"/>
+                <w:szCs w:val="28"/>
+              </w:rPr>
+              <w:t xml:space="preserve"> </w:t>
+            </w:r>
             <w:r>
               <w:rPr>
                 <w:rFonts w:asciiTheme="majorBidi" w:hAnsiTheme="majorBidi"/>
@@ -1639,6 +1950,7 @@
           </w:tcPr>
           <w:p>
             <w:pPr>
+              <w:spacing w:line="480" w:lineRule="auto"/>
               <w:jc w:val="center"/>
               <w:cnfStyle w:val="000000100000" w:firstRow="0" w:lastRow="0" w:firstColumn="0" w:lastColumn="0" w:oddVBand="0" w:evenVBand="0" w:oddHBand="1" w:evenHBand="0" w:firstRowFirstColumn="0" w:firstRowLastColumn="0" w:lastRowFirstColumn="0" w:lastRowLastColumn="0"/>
               <w:rPr>
@@ -1664,6 +1976,7 @@
           </w:tcPr>
           <w:p>
             <w:pPr>
+              <w:spacing w:line="480" w:lineRule="auto"/>
               <w:jc w:val="center"/>
               <w:cnfStyle w:val="000000100000" w:firstRow="0" w:lastRow="0" w:firstColumn="0" w:lastColumn="0" w:oddVBand="0" w:evenVBand="0" w:oddHBand="1" w:evenHBand="0" w:firstRowFirstColumn="0" w:firstRowLastColumn="0" w:lastRowFirstColumn="0" w:lastRowLastColumn="0"/>
               <w:rPr>
@@ -1689,6 +2002,7 @@
           </w:tcPr>
           <w:p>
             <w:pPr>
+              <w:spacing w:line="480" w:lineRule="auto"/>
               <w:jc w:val="center"/>
               <w:cnfStyle w:val="000000100000" w:firstRow="0" w:lastRow="0" w:firstColumn="0" w:lastColumn="0" w:oddVBand="0" w:evenVBand="0" w:oddHBand="1" w:evenHBand="0" w:firstRowFirstColumn="0" w:firstRowLastColumn="0" w:lastRowFirstColumn="0" w:lastRowLastColumn="0"/>
               <w:rPr>
@@ -1717,13 +2031,30 @@
           </w:tcPr>
           <w:p>
             <w:pPr>
-              <w:jc w:val="center"/>
-              <w:rPr>
-                <w:rFonts w:asciiTheme="majorBidi" w:hAnsiTheme="majorBidi"/>
-                <w:sz w:val="28"/>
-                <w:szCs w:val="28"/>
-              </w:rPr>
-            </w:pPr>
+              <w:spacing w:line="480" w:lineRule="auto"/>
+              <w:jc w:val="center"/>
+              <w:rPr>
+                <w:rFonts w:asciiTheme="majorBidi" w:hAnsiTheme="majorBidi"/>
+                <w:sz w:val="28"/>
+                <w:szCs w:val="28"/>
+              </w:rPr>
+            </w:pPr>
+            <w:r>
+              <w:rPr>
+                <w:rFonts w:asciiTheme="majorBidi" w:hAnsiTheme="majorBidi"/>
+                <w:sz w:val="28"/>
+                <w:szCs w:val="28"/>
+              </w:rPr>
+              <w:t>(P)</w:t>
+            </w:r>
+            <w:r>
+              <w:rPr>
+                <w:rFonts w:asciiTheme="majorBidi" w:hAnsiTheme="majorBidi"/>
+                <w:sz w:val="28"/>
+                <w:szCs w:val="28"/>
+              </w:rPr>
+              <w:t xml:space="preserve"> </w:t>
+            </w:r>
             <w:r>
               <w:rPr>
                 <w:rFonts w:asciiTheme="majorBidi" w:hAnsiTheme="majorBidi"/>
@@ -1741,6 +2072,7 @@
           </w:tcPr>
           <w:p>
             <w:pPr>
+              <w:spacing w:line="480" w:lineRule="auto"/>
               <w:jc w:val="center"/>
               <w:cnfStyle w:val="000000000000" w:firstRow="0" w:lastRow="0" w:firstColumn="0" w:lastColumn="0" w:oddVBand="0" w:evenVBand="0" w:oddHBand="0" w:evenHBand="0" w:firstRowFirstColumn="0" w:firstRowLastColumn="0" w:lastRowFirstColumn="0" w:lastRowLastColumn="0"/>
               <w:rPr>
@@ -1766,6 +2098,7 @@
           </w:tcPr>
           <w:p>
             <w:pPr>
+              <w:spacing w:line="480" w:lineRule="auto"/>
               <w:jc w:val="center"/>
               <w:cnfStyle w:val="000000000000" w:firstRow="0" w:lastRow="0" w:firstColumn="0" w:lastColumn="0" w:oddVBand="0" w:evenVBand="0" w:oddHBand="0" w:evenHBand="0" w:firstRowFirstColumn="0" w:firstRowLastColumn="0" w:lastRowFirstColumn="0" w:lastRowLastColumn="0"/>
               <w:rPr>
@@ -1791,6 +2124,7 @@
           </w:tcPr>
           <w:p>
             <w:pPr>
+              <w:spacing w:line="480" w:lineRule="auto"/>
               <w:jc w:val="center"/>
               <w:cnfStyle w:val="000000000000" w:firstRow="0" w:lastRow="0" w:firstColumn="0" w:lastColumn="0" w:oddVBand="0" w:evenVBand="0" w:oddHBand="0" w:evenHBand="0" w:firstRowFirstColumn="0" w:firstRowLastColumn="0" w:lastRowFirstColumn="0" w:lastRowLastColumn="0"/>
               <w:rPr>
@@ -1822,13 +2156,30 @@
           </w:tcPr>
           <w:p>
             <w:pPr>
-              <w:jc w:val="center"/>
-              <w:rPr>
-                <w:rFonts w:asciiTheme="majorBidi" w:hAnsiTheme="majorBidi"/>
-                <w:sz w:val="28"/>
-                <w:szCs w:val="28"/>
-              </w:rPr>
-            </w:pPr>
+              <w:spacing w:line="480" w:lineRule="auto"/>
+              <w:jc w:val="center"/>
+              <w:rPr>
+                <w:rFonts w:asciiTheme="majorBidi" w:hAnsiTheme="majorBidi"/>
+                <w:sz w:val="28"/>
+                <w:szCs w:val="28"/>
+              </w:rPr>
+            </w:pPr>
+            <w:r>
+              <w:rPr>
+                <w:rFonts w:asciiTheme="majorBidi" w:hAnsiTheme="majorBidi"/>
+                <w:sz w:val="28"/>
+                <w:szCs w:val="28"/>
+              </w:rPr>
+              <w:t>(Q)</w:t>
+            </w:r>
+            <w:r>
+              <w:rPr>
+                <w:rFonts w:asciiTheme="majorBidi" w:hAnsiTheme="majorBidi"/>
+                <w:sz w:val="28"/>
+                <w:szCs w:val="28"/>
+              </w:rPr>
+              <w:t xml:space="preserve"> </w:t>
+            </w:r>
             <w:r>
               <w:rPr>
                 <w:rFonts w:asciiTheme="majorBidi" w:hAnsiTheme="majorBidi"/>
@@ -1846,6 +2197,7 @@
           </w:tcPr>
           <w:p>
             <w:pPr>
+              <w:spacing w:line="480" w:lineRule="auto"/>
               <w:jc w:val="center"/>
               <w:cnfStyle w:val="000000100000" w:firstRow="0" w:lastRow="0" w:firstColumn="0" w:lastColumn="0" w:oddVBand="0" w:evenVBand="0" w:oddHBand="1" w:evenHBand="0" w:firstRowFirstColumn="0" w:firstRowLastColumn="0" w:lastRowFirstColumn="0" w:lastRowLastColumn="0"/>
               <w:rPr>
@@ -1871,6 +2223,7 @@
           </w:tcPr>
           <w:p>
             <w:pPr>
+              <w:spacing w:line="480" w:lineRule="auto"/>
               <w:jc w:val="center"/>
               <w:cnfStyle w:val="000000100000" w:firstRow="0" w:lastRow="0" w:firstColumn="0" w:lastColumn="0" w:oddVBand="0" w:evenVBand="0" w:oddHBand="1" w:evenHBand="0" w:firstRowFirstColumn="0" w:firstRowLastColumn="0" w:lastRowFirstColumn="0" w:lastRowLastColumn="0"/>
               <w:rPr>
@@ -1885,7 +2238,16 @@
                 <w:sz w:val="28"/>
                 <w:szCs w:val="28"/>
               </w:rPr>
-              <w:t>Project Management, Use Cases, ERD Diagrams, UI/UX, Front-End, Back-End, Testing</w:t>
+              <w:t xml:space="preserve">Project Management, Use </w:t>
+            </w:r>
+            <w:r>
+              <w:rPr>
+                <w:rFonts w:asciiTheme="majorBidi" w:hAnsiTheme="majorBidi" w:cstheme="majorBidi"/>
+                <w:sz w:val="28"/>
+                <w:szCs w:val="28"/>
+              </w:rPr>
+              <w:lastRenderedPageBreak/>
+              <w:t>Cases, ERD Diagrams, UI/UX, Front-End, Back-End, Testing</w:t>
             </w:r>
           </w:p>
         </w:tc>
@@ -1896,6 +2258,7 @@
           </w:tcPr>
           <w:p>
             <w:pPr>
+              <w:spacing w:line="480" w:lineRule="auto"/>
               <w:jc w:val="center"/>
               <w:cnfStyle w:val="000000100000" w:firstRow="0" w:lastRow="0" w:firstColumn="0" w:lastColumn="0" w:oddVBand="0" w:evenVBand="0" w:oddHBand="1" w:evenHBand="0" w:firstRowFirstColumn="0" w:firstRowLastColumn="0" w:lastRowFirstColumn="0" w:lastRowLastColumn="0"/>
               <w:rPr>
@@ -1910,6 +2273,7 @@
                 <w:sz w:val="28"/>
                 <w:szCs w:val="28"/>
               </w:rPr>
+              <w:lastRenderedPageBreak/>
               <w:t>Production Phase</w:t>
             </w:r>
           </w:p>
@@ -1918,6 +2282,7 @@
     </w:tbl>
     <w:p>
       <w:pPr>
+        <w:spacing w:line="480" w:lineRule="auto"/>
         <w:rPr>
           <w:rFonts w:asciiTheme="majorBidi" w:hAnsiTheme="majorBidi" w:cstheme="majorBidi"/>
           <w:sz w:val="28"/>
@@ -1927,6 +2292,7 @@
     </w:p>
     <w:p>
       <w:pPr>
+        <w:spacing w:line="480" w:lineRule="auto"/>
         <w:rPr>
           <w:rFonts w:asciiTheme="majorBidi" w:hAnsiTheme="majorBidi" w:cstheme="majorBidi"/>
           <w:sz w:val="28"/>
@@ -1936,6 +2302,7 @@
     </w:p>
     <w:p>
       <w:pPr>
+        <w:spacing w:line="480" w:lineRule="auto"/>
         <w:rPr>
           <w:rFonts w:asciiTheme="majorBidi" w:hAnsiTheme="majorBidi" w:cstheme="majorBidi"/>
           <w:sz w:val="32"/>
@@ -1971,6 +2338,7 @@
     </w:p>
     <w:p>
       <w:pPr>
+        <w:spacing w:line="480" w:lineRule="auto"/>
         <w:rPr>
           <w:rFonts w:asciiTheme="majorBidi" w:hAnsiTheme="majorBidi" w:cstheme="majorBidi"/>
           <w:b/>
@@ -1997,6 +2365,7 @@
           <w:ilvl w:val="0"/>
           <w:numId w:val="1"/>
         </w:numPr>
+        <w:spacing w:line="480" w:lineRule="auto"/>
         <w:rPr>
           <w:rFonts w:asciiTheme="majorBidi" w:hAnsiTheme="majorBidi" w:cstheme="majorBidi"/>
           <w:sz w:val="32"/>
@@ -2019,6 +2388,7 @@
           <w:ilvl w:val="0"/>
           <w:numId w:val="1"/>
         </w:numPr>
+        <w:spacing w:line="480" w:lineRule="auto"/>
         <w:rPr>
           <w:rFonts w:asciiTheme="majorBidi" w:hAnsiTheme="majorBidi" w:cstheme="majorBidi"/>
           <w:sz w:val="32"/>
@@ -2041,6 +2411,7 @@
           <w:ilvl w:val="0"/>
           <w:numId w:val="1"/>
         </w:numPr>
+        <w:spacing w:line="480" w:lineRule="auto"/>
         <w:rPr>
           <w:rFonts w:asciiTheme="majorBidi" w:hAnsiTheme="majorBidi" w:cstheme="majorBidi"/>
           <w:sz w:val="32"/>
@@ -2063,6 +2434,7 @@
           <w:ilvl w:val="0"/>
           <w:numId w:val="1"/>
         </w:numPr>
+        <w:spacing w:line="480" w:lineRule="auto"/>
         <w:rPr>
           <w:rFonts w:asciiTheme="majorBidi" w:hAnsiTheme="majorBidi" w:cstheme="majorBidi"/>
           <w:sz w:val="32"/>
@@ -2078,7 +2450,11 @@
         <w:t>Team Roles.</w:t>
       </w:r>
     </w:p>
-    <w:p/>
+    <w:p>
+      <w:pPr>
+        <w:spacing w:line="480" w:lineRule="auto"/>
+      </w:pPr>
+    </w:p>
     <w:sectPr>
       <w:pgSz w:w="12240" w:h="15840"/>
       <w:pgMar w:top="1440" w:right="1440" w:bottom="1440" w:left="1440" w:header="720" w:footer="720" w:gutter="0"/>

</xml_diff>